<commit_message>
do the area of investigation part 1
</commit_message>
<xml_diff>
--- a/austin.spears-polio.docx
+++ b/austin.spears-polio.docx
@@ -302,12 +302,14 @@
     <w:p>
       <w:pPr>
         <w:rPr>
-          <w:sz w:val="24"/>
-          <w:szCs w:val="24"/>
-        </w:rPr>
-      </w:pPr>
-      <w:r>
-        <w:rPr>
+          <w:color w:val="000000" w:themeColor="text1"/>
+          <w:sz w:val="24"/>
+          <w:szCs w:val="24"/>
+        </w:rPr>
+      </w:pPr>
+      <w:r>
+        <w:rPr>
+          <w:color w:val="000000" w:themeColor="text1"/>
           <w:sz w:val="24"/>
           <w:szCs w:val="24"/>
         </w:rPr>
@@ -315,6 +317,7 @@
       </w:r>
       <w:r>
         <w:rPr>
+          <w:color w:val="000000" w:themeColor="text1"/>
           <w:sz w:val="24"/>
           <w:szCs w:val="24"/>
         </w:rPr>
@@ -324,6 +327,7 @@
     <w:p>
       <w:pPr>
         <w:rPr>
+          <w:color w:val="000000" w:themeColor="text1"/>
           <w:sz w:val="24"/>
           <w:szCs w:val="24"/>
         </w:rPr>
@@ -331,12 +335,13 @@
       <w:r>
         <w:rPr>
           <w:noProof/>
+          <w:color w:val="000000" w:themeColor="text1"/>
           <w:sz w:val="24"/>
           <w:szCs w:val="24"/>
           <w:lang w:val="en-AU" w:eastAsia="en-AU"/>
         </w:rPr>
         <w:drawing>
-          <wp:anchor distT="0" distB="0" distL="114300" distR="114300" simplePos="0" relativeHeight="251661312" behindDoc="0" locked="0" layoutInCell="1" allowOverlap="1">
+          <wp:anchor distT="0" distB="0" distL="114300" distR="114300" simplePos="0" relativeHeight="251661312" behindDoc="0" locked="0" layoutInCell="1" allowOverlap="1" wp14:anchorId="225F1309" wp14:editId="346A12D7">
             <wp:simplePos x="0" y="0"/>
             <wp:positionH relativeFrom="margin">
               <wp:align>left</wp:align>
@@ -397,6 +402,7 @@
       </w:r>
       <w:r>
         <w:rPr>
+          <w:color w:val="000000" w:themeColor="text1"/>
           <w:sz w:val="24"/>
           <w:szCs w:val="24"/>
         </w:rPr>
@@ -404,6 +410,7 @@
       </w:r>
       <w:r>
         <w:rPr>
+          <w:color w:val="000000" w:themeColor="text1"/>
           <w:sz w:val="24"/>
           <w:szCs w:val="24"/>
         </w:rPr>
@@ -411,6 +418,7 @@
       </w:r>
       <w:r>
         <w:rPr>
+          <w:color w:val="000000" w:themeColor="text1"/>
           <w:sz w:val="24"/>
           <w:szCs w:val="24"/>
         </w:rPr>
@@ -418,6 +426,7 @@
       </w:r>
       <w:r>
         <w:rPr>
+          <w:color w:val="000000" w:themeColor="text1"/>
           <w:sz w:val="24"/>
           <w:szCs w:val="24"/>
         </w:rPr>
@@ -427,6 +436,7 @@
     <w:p>
       <w:pPr>
         <w:rPr>
+          <w:color w:val="000000" w:themeColor="text1"/>
           <w:sz w:val="24"/>
           <w:szCs w:val="24"/>
         </w:rPr>
@@ -435,6 +445,7 @@
     <w:p>
       <w:pPr>
         <w:rPr>
+          <w:color w:val="000000" w:themeColor="text1"/>
           <w:sz w:val="24"/>
           <w:szCs w:val="24"/>
         </w:rPr>
@@ -442,12 +453,13 @@
       <w:r>
         <w:rPr>
           <w:noProof/>
+          <w:color w:val="000000" w:themeColor="text1"/>
           <w:sz w:val="24"/>
           <w:szCs w:val="24"/>
           <w:lang w:val="en-AU" w:eastAsia="en-AU"/>
         </w:rPr>
         <w:drawing>
-          <wp:anchor distT="0" distB="0" distL="114300" distR="114300" simplePos="0" relativeHeight="251660288" behindDoc="0" locked="0" layoutInCell="1" allowOverlap="1">
+          <wp:anchor distT="0" distB="0" distL="114300" distR="114300" simplePos="0" relativeHeight="251660288" behindDoc="0" locked="0" layoutInCell="1" allowOverlap="1" wp14:anchorId="4D2FB167" wp14:editId="39B5A505">
             <wp:simplePos x="0" y="0"/>
             <wp:positionH relativeFrom="margin">
               <wp:posOffset>2266950</wp:posOffset>
@@ -508,6 +520,7 @@
       </w:r>
       <w:r>
         <w:rPr>
+          <w:color w:val="000000" w:themeColor="text1"/>
           <w:sz w:val="24"/>
           <w:szCs w:val="24"/>
         </w:rPr>
@@ -515,6 +528,7 @@
       </w:r>
       <w:r>
         <w:rPr>
+          <w:color w:val="000000" w:themeColor="text1"/>
           <w:sz w:val="24"/>
           <w:szCs w:val="24"/>
         </w:rPr>
@@ -522,6 +536,7 @@
       </w:r>
       <w:r>
         <w:rPr>
+          <w:color w:val="000000" w:themeColor="text1"/>
           <w:sz w:val="24"/>
           <w:szCs w:val="24"/>
         </w:rPr>
@@ -530,6 +545,7 @@
       </w:r>
       <w:r>
         <w:rPr>
+          <w:color w:val="000000" w:themeColor="text1"/>
           <w:sz w:val="24"/>
           <w:szCs w:val="24"/>
         </w:rPr>
@@ -537,6 +553,7 @@
       </w:r>
       <w:r>
         <w:rPr>
+          <w:color w:val="000000" w:themeColor="text1"/>
           <w:sz w:val="24"/>
           <w:szCs w:val="24"/>
         </w:rPr>
@@ -544,6 +561,7 @@
       </w:r>
       <w:r>
         <w:rPr>
+          <w:color w:val="000000" w:themeColor="text1"/>
           <w:sz w:val="24"/>
           <w:szCs w:val="24"/>
         </w:rPr>
@@ -551,6 +569,7 @@
       </w:r>
       <w:r>
         <w:rPr>
+          <w:color w:val="000000" w:themeColor="text1"/>
           <w:sz w:val="24"/>
           <w:szCs w:val="24"/>
         </w:rPr>
@@ -560,6 +579,7 @@
     <w:p>
       <w:pPr>
         <w:rPr>
+          <w:color w:val="000000" w:themeColor="text1"/>
           <w:sz w:val="24"/>
           <w:szCs w:val="24"/>
         </w:rPr>
@@ -568,6 +588,7 @@
     <w:p>
       <w:pPr>
         <w:rPr>
+          <w:color w:val="000000" w:themeColor="text1"/>
           <w:sz w:val="24"/>
           <w:szCs w:val="24"/>
         </w:rPr>
@@ -575,12 +596,13 @@
       <w:r>
         <w:rPr>
           <w:noProof/>
+          <w:color w:val="000000" w:themeColor="text1"/>
           <w:sz w:val="24"/>
           <w:szCs w:val="24"/>
           <w:lang w:val="en-AU" w:eastAsia="en-AU"/>
         </w:rPr>
         <w:drawing>
-          <wp:anchor distT="0" distB="0" distL="114300" distR="114300" simplePos="0" relativeHeight="251659264" behindDoc="0" locked="0" layoutInCell="1" allowOverlap="1">
+          <wp:anchor distT="0" distB="0" distL="114300" distR="114300" simplePos="0" relativeHeight="251659264" behindDoc="0" locked="0" layoutInCell="1" allowOverlap="1" wp14:anchorId="4C03F9F9" wp14:editId="4F99AA89">
             <wp:simplePos x="0" y="0"/>
             <wp:positionH relativeFrom="margin">
               <wp:posOffset>2295525</wp:posOffset>
@@ -641,6 +663,7 @@
       </w:r>
       <w:r>
         <w:rPr>
+          <w:color w:val="000000" w:themeColor="text1"/>
           <w:sz w:val="24"/>
           <w:szCs w:val="24"/>
         </w:rPr>
@@ -648,6 +671,7 @@
       </w:r>
       <w:r>
         <w:rPr>
+          <w:color w:val="000000" w:themeColor="text1"/>
           <w:sz w:val="24"/>
           <w:szCs w:val="24"/>
         </w:rPr>
@@ -655,6 +679,7 @@
       </w:r>
       <w:r>
         <w:rPr>
+          <w:color w:val="000000" w:themeColor="text1"/>
           <w:sz w:val="24"/>
           <w:szCs w:val="24"/>
         </w:rPr>
@@ -662,6 +687,7 @@
       </w:r>
       <w:r>
         <w:rPr>
+          <w:color w:val="000000" w:themeColor="text1"/>
           <w:sz w:val="24"/>
           <w:szCs w:val="24"/>
         </w:rPr>
@@ -671,6 +697,7 @@
     <w:p>
       <w:pPr>
         <w:rPr>
+          <w:color w:val="000000" w:themeColor="text1"/>
           <w:sz w:val="24"/>
           <w:szCs w:val="24"/>
         </w:rPr>
@@ -679,6 +706,7 @@
     <w:p>
       <w:pPr>
         <w:rPr>
+          <w:color w:val="000000" w:themeColor="text1"/>
           <w:sz w:val="24"/>
           <w:szCs w:val="24"/>
         </w:rPr>
@@ -686,12 +714,13 @@
       <w:r>
         <w:rPr>
           <w:noProof/>
+          <w:color w:val="000000" w:themeColor="text1"/>
           <w:sz w:val="24"/>
           <w:szCs w:val="24"/>
           <w:lang w:val="en-AU" w:eastAsia="en-AU"/>
         </w:rPr>
         <w:drawing>
-          <wp:anchor distT="0" distB="0" distL="114300" distR="114300" simplePos="0" relativeHeight="251658240" behindDoc="0" locked="0" layoutInCell="1" allowOverlap="1">
+          <wp:anchor distT="0" distB="0" distL="114300" distR="114300" simplePos="0" relativeHeight="251658240" behindDoc="0" locked="0" layoutInCell="1" allowOverlap="1" wp14:anchorId="4237E2EE" wp14:editId="75098A4B">
             <wp:simplePos x="0" y="0"/>
             <wp:positionH relativeFrom="margin">
               <wp:align>left</wp:align>
@@ -752,6 +781,7 @@
       </w:r>
       <w:r>
         <w:rPr>
+          <w:color w:val="000000" w:themeColor="text1"/>
           <w:sz w:val="24"/>
           <w:szCs w:val="24"/>
         </w:rPr>
@@ -759,6 +789,7 @@
       </w:r>
       <w:r>
         <w:rPr>
+          <w:color w:val="000000" w:themeColor="text1"/>
           <w:sz w:val="24"/>
           <w:szCs w:val="24"/>
         </w:rPr>
@@ -766,6 +797,7 @@
       </w:r>
       <w:r>
         <w:rPr>
+          <w:color w:val="000000" w:themeColor="text1"/>
           <w:sz w:val="24"/>
           <w:szCs w:val="24"/>
         </w:rPr>
@@ -774,6 +806,7 @@
       </w:r>
       <w:r>
         <w:rPr>
+          <w:color w:val="000000" w:themeColor="text1"/>
           <w:sz w:val="28"/>
           <w:szCs w:val="28"/>
         </w:rPr>
@@ -781,6 +814,7 @@
       </w:r>
       <w:r>
         <w:rPr>
+          <w:color w:val="000000" w:themeColor="text1"/>
           <w:sz w:val="24"/>
           <w:szCs w:val="24"/>
         </w:rPr>
@@ -788,54 +822,342 @@
       </w:r>
       <w:r>
         <w:rPr>
-          <w:sz w:val="24"/>
-          <w:szCs w:val="24"/>
-        </w:rPr>
-        <w:t xml:space="preserve"> If we become well known in the gaming community we will build a </w:t>
-      </w:r>
-      <w:r>
-        <w:rPr>
-          <w:sz w:val="24"/>
-          <w:szCs w:val="24"/>
-        </w:rPr>
-        <w:t>reputation we will get loyal customers and they will keep coming back from more products, they could also tell others about our cheap prices.</w:t>
+          <w:color w:val="000000" w:themeColor="text1"/>
+          <w:sz w:val="24"/>
+          <w:szCs w:val="24"/>
+        </w:rPr>
+        <w:t xml:space="preserve"> If we become well known in the gaming community we will build a reputation we will get loyal customers and they will keep coming back from more products, they could also tell others about our cheap prices.</w:t>
       </w:r>
     </w:p>
     <w:p>
       <w:pPr>
         <w:rPr>
-          <w:sz w:val="28"/>
-          <w:szCs w:val="28"/>
+          <w:color w:val="000000" w:themeColor="text1"/>
+          <w:sz w:val="24"/>
+          <w:szCs w:val="24"/>
         </w:rPr>
       </w:pPr>
     </w:p>
     <w:p>
       <w:pPr>
         <w:rPr>
-          <w:sz w:val="28"/>
-          <w:szCs w:val="28"/>
-        </w:rPr>
-      </w:pPr>
+          <w:color w:val="FF0000"/>
+          <w:sz w:val="24"/>
+          <w:szCs w:val="24"/>
+        </w:rPr>
+      </w:pPr>
+      <w:r>
+        <w:rPr>
+          <w:color w:val="FF0000"/>
+          <w:sz w:val="24"/>
+          <w:szCs w:val="24"/>
+          <w:u w:val="single"/>
+        </w:rPr>
+        <w:t>Area of investigation:</w:t>
+      </w:r>
+    </w:p>
+    <w:p>
+      <w:pPr>
+        <w:rPr>
+          <w:color w:val="000000" w:themeColor="text1"/>
+          <w:sz w:val="24"/>
+          <w:szCs w:val="24"/>
+        </w:rPr>
+      </w:pPr>
+      <w:r>
+        <w:rPr>
+          <w:noProof/>
+          <w:lang w:val="en-AU" w:eastAsia="en-AU"/>
+        </w:rPr>
+        <w:drawing>
+          <wp:anchor distT="0" distB="0" distL="114300" distR="114300" simplePos="0" relativeHeight="251662336" behindDoc="0" locked="0" layoutInCell="1" allowOverlap="1" wp14:anchorId="4D2831FA" wp14:editId="1A121FFC">
+            <wp:simplePos x="0" y="0"/>
+            <wp:positionH relativeFrom="column">
+              <wp:posOffset>3238500</wp:posOffset>
+            </wp:positionH>
+            <wp:positionV relativeFrom="paragraph">
+              <wp:posOffset>17780</wp:posOffset>
+            </wp:positionV>
+            <wp:extent cx="2143125" cy="2143125"/>
+            <wp:effectExtent l="0" t="0" r="9525" b="9525"/>
+            <wp:wrapSquare wrapText="bothSides"/>
+            <wp:docPr id="6" name="Picture 6" descr="Related image"/>
+            <wp:cNvGraphicFramePr>
+              <a:graphicFrameLocks xmlns:a="http://schemas.openxmlformats.org/drawingml/2006/main" noChangeAspect="1"/>
+            </wp:cNvGraphicFramePr>
+            <a:graphic xmlns:a="http://schemas.openxmlformats.org/drawingml/2006/main">
+              <a:graphicData uri="http://schemas.openxmlformats.org/drawingml/2006/picture">
+                <pic:pic xmlns:pic="http://schemas.openxmlformats.org/drawingml/2006/picture">
+                  <pic:nvPicPr>
+                    <pic:cNvPr id="0" name="Picture 1" descr="Related image"/>
+                    <pic:cNvPicPr>
+                      <a:picLocks noChangeAspect="1" noChangeArrowheads="1"/>
+                    </pic:cNvPicPr>
+                  </pic:nvPicPr>
+                  <pic:blipFill>
+                    <a:blip r:embed="rId13">
+                      <a:extLst>
+                        <a:ext uri="{28A0092B-C50C-407E-A947-70E740481C1C}">
+                          <a14:useLocalDpi xmlns:a14="http://schemas.microsoft.com/office/drawing/2010/main" val="0"/>
+                        </a:ext>
+                      </a:extLst>
+                    </a:blip>
+                    <a:srcRect/>
+                    <a:stretch>
+                      <a:fillRect/>
+                    </a:stretch>
+                  </pic:blipFill>
+                  <pic:spPr bwMode="auto">
+                    <a:xfrm>
+                      <a:off x="0" y="0"/>
+                      <a:ext cx="2143125" cy="2143125"/>
+                    </a:xfrm>
+                    <a:prstGeom prst="rect">
+                      <a:avLst/>
+                    </a:prstGeom>
+                    <a:noFill/>
+                    <a:ln>
+                      <a:noFill/>
+                    </a:ln>
+                  </pic:spPr>
+                </pic:pic>
+              </a:graphicData>
+            </a:graphic>
+            <wp14:sizeRelH relativeFrom="page">
+              <wp14:pctWidth>0</wp14:pctWidth>
+            </wp14:sizeRelH>
+            <wp14:sizeRelV relativeFrom="page">
+              <wp14:pctHeight>0</wp14:pctHeight>
+            </wp14:sizeRelV>
+          </wp:anchor>
+        </w:drawing>
+      </w:r>
+      <w:r>
+        <w:rPr>
+          <w:color w:val="000000" w:themeColor="text1"/>
+          <w:sz w:val="24"/>
+          <w:szCs w:val="24"/>
+        </w:rPr>
+        <w:t xml:space="preserve">The are many types of website tools I could have used </w:t>
+      </w:r>
+      <w:r>
+        <w:rPr>
+          <w:color w:val="000000" w:themeColor="text1"/>
+          <w:sz w:val="24"/>
+          <w:szCs w:val="24"/>
+        </w:rPr>
+        <w:t>such</w:t>
+      </w:r>
+      <w:r>
+        <w:rPr>
+          <w:color w:val="000000" w:themeColor="text1"/>
+          <w:sz w:val="24"/>
+          <w:szCs w:val="24"/>
+        </w:rPr>
+        <w:t xml:space="preserve"> a</w:t>
+      </w:r>
+      <w:r>
+        <w:rPr>
+          <w:color w:val="000000" w:themeColor="text1"/>
+          <w:sz w:val="24"/>
+          <w:szCs w:val="24"/>
+        </w:rPr>
+        <w:t>s</w:t>
+      </w:r>
+      <w:r>
+        <w:rPr>
+          <w:color w:val="000000" w:themeColor="text1"/>
+          <w:sz w:val="24"/>
+          <w:szCs w:val="24"/>
+        </w:rPr>
+        <w:t xml:space="preserve"> W</w:t>
+      </w:r>
+      <w:r>
+        <w:rPr>
+          <w:color w:val="000000" w:themeColor="text1"/>
+          <w:sz w:val="24"/>
+          <w:szCs w:val="24"/>
+        </w:rPr>
+        <w:t xml:space="preserve">ix which is an easy program to use </w:t>
+      </w:r>
+      <w:r>
+        <w:rPr>
+          <w:color w:val="000000" w:themeColor="text1"/>
+          <w:sz w:val="24"/>
+          <w:szCs w:val="24"/>
+        </w:rPr>
+        <w:t xml:space="preserve">because it is a drag and drop program that makes it simple to use for an everyday person. The </w:t>
+      </w:r>
+      <w:r>
+        <w:rPr>
+          <w:color w:val="000000" w:themeColor="text1"/>
+          <w:sz w:val="24"/>
+          <w:szCs w:val="24"/>
+        </w:rPr>
+        <w:t>inter face for W</w:t>
+      </w:r>
+      <w:r>
+        <w:rPr>
+          <w:color w:val="000000" w:themeColor="text1"/>
+          <w:sz w:val="24"/>
+          <w:szCs w:val="24"/>
+        </w:rPr>
+        <w:t>ix is easy to understand which makes it an amazing choice of program to use to make a website, but you do have to pay a monthly subscription which is not amazing because you many only be making a website once and will never need it again.</w:t>
+      </w:r>
+      <w:r>
+        <w:rPr>
+          <w:color w:val="000000" w:themeColor="text1"/>
+          <w:sz w:val="24"/>
+          <w:szCs w:val="24"/>
+        </w:rPr>
+        <w:t xml:space="preserve"> </w:t>
+      </w:r>
+      <w:r>
+        <w:rPr>
+          <w:color w:val="000000" w:themeColor="text1"/>
+          <w:sz w:val="24"/>
+          <w:szCs w:val="24"/>
+        </w:rPr>
+        <w:t>Wix supplies you with templates and all of the templates are customizable so that you can make it how you want. You can add sliders, product windows, navbars and pop ups for when you first open the site. Wix already have a logo maker for your website so you can make an attractive logo that will represent your website and what your business is about.</w:t>
+      </w:r>
+    </w:p>
+    <w:p>
+      <w:pPr>
+        <w:rPr>
+          <w:color w:val="000000" w:themeColor="text1"/>
+          <w:sz w:val="24"/>
+          <w:szCs w:val="24"/>
+        </w:rPr>
+      </w:pPr>
+    </w:p>
+    <w:p>
+      <w:pPr>
+        <w:rPr>
+          <w:color w:val="000000" w:themeColor="text1"/>
+          <w:sz w:val="24"/>
+          <w:szCs w:val="24"/>
+        </w:rPr>
+      </w:pPr>
+      <w:r>
+        <w:rPr>
+          <w:noProof/>
+          <w:lang w:val="en-AU" w:eastAsia="en-AU"/>
+        </w:rPr>
+        <w:drawing>
+          <wp:anchor distT="0" distB="0" distL="114300" distR="114300" simplePos="0" relativeHeight="251663360" behindDoc="1" locked="0" layoutInCell="1" allowOverlap="1" wp14:anchorId="77802F01" wp14:editId="0B982E1B">
+            <wp:simplePos x="0" y="0"/>
+            <wp:positionH relativeFrom="column">
+              <wp:posOffset>38100</wp:posOffset>
+            </wp:positionH>
+            <wp:positionV relativeFrom="paragraph">
+              <wp:posOffset>614045</wp:posOffset>
+            </wp:positionV>
+            <wp:extent cx="2781300" cy="1390650"/>
+            <wp:effectExtent l="0" t="0" r="0" b="0"/>
+            <wp:wrapTight wrapText="bothSides">
+              <wp:wrapPolygon edited="0">
+                <wp:start x="0" y="0"/>
+                <wp:lineTo x="0" y="21304"/>
+                <wp:lineTo x="21452" y="21304"/>
+                <wp:lineTo x="21452" y="0"/>
+                <wp:lineTo x="0" y="0"/>
+              </wp:wrapPolygon>
+            </wp:wrapTight>
+            <wp:docPr id="7" name="Picture 7" descr="Image result for about duda"/>
+            <wp:cNvGraphicFramePr>
+              <a:graphicFrameLocks xmlns:a="http://schemas.openxmlformats.org/drawingml/2006/main" noChangeAspect="1"/>
+            </wp:cNvGraphicFramePr>
+            <a:graphic xmlns:a="http://schemas.openxmlformats.org/drawingml/2006/main">
+              <a:graphicData uri="http://schemas.openxmlformats.org/drawingml/2006/picture">
+                <pic:pic xmlns:pic="http://schemas.openxmlformats.org/drawingml/2006/picture">
+                  <pic:nvPicPr>
+                    <pic:cNvPr id="0" name="Picture 2" descr="Image result for about duda"/>
+                    <pic:cNvPicPr>
+                      <a:picLocks noChangeAspect="1" noChangeArrowheads="1"/>
+                    </pic:cNvPicPr>
+                  </pic:nvPicPr>
+                  <pic:blipFill>
+                    <a:blip r:embed="rId14">
+                      <a:extLst>
+                        <a:ext uri="{28A0092B-C50C-407E-A947-70E740481C1C}">
+                          <a14:useLocalDpi xmlns:a14="http://schemas.microsoft.com/office/drawing/2010/main" val="0"/>
+                        </a:ext>
+                      </a:extLst>
+                    </a:blip>
+                    <a:srcRect/>
+                    <a:stretch>
+                      <a:fillRect/>
+                    </a:stretch>
+                  </pic:blipFill>
+                  <pic:spPr bwMode="auto">
+                    <a:xfrm>
+                      <a:off x="0" y="0"/>
+                      <a:ext cx="2781300" cy="1390650"/>
+                    </a:xfrm>
+                    <a:prstGeom prst="rect">
+                      <a:avLst/>
+                    </a:prstGeom>
+                    <a:noFill/>
+                    <a:ln>
+                      <a:noFill/>
+                    </a:ln>
+                  </pic:spPr>
+                </pic:pic>
+              </a:graphicData>
+            </a:graphic>
+            <wp14:sizeRelH relativeFrom="page">
+              <wp14:pctWidth>0</wp14:pctWidth>
+            </wp14:sizeRelH>
+            <wp14:sizeRelV relativeFrom="page">
+              <wp14:pctHeight>0</wp14:pctHeight>
+            </wp14:sizeRelV>
+          </wp:anchor>
+        </w:drawing>
+      </w:r>
+      <w:r>
+        <w:rPr>
+          <w:color w:val="000000" w:themeColor="text1"/>
+          <w:sz w:val="24"/>
+          <w:szCs w:val="24"/>
+        </w:rPr>
+        <w:t xml:space="preserve">Duda is a program that makes it easy to produce a website with a team or just for yourself and your small business. Duda is another program that is drag and drop, this is as simple as Wix in the way that you need to import your own images in to the program so you can use it on the selected part of the website such as the slider or product windows. </w:t>
+      </w:r>
+      <w:r>
+        <w:rPr>
+          <w:color w:val="000000" w:themeColor="text1"/>
+          <w:sz w:val="24"/>
+          <w:szCs w:val="24"/>
+        </w:rPr>
+        <w:t xml:space="preserve">You can select what you want to change and you can put a comment on it, then </w:t>
+      </w:r>
+      <w:r>
+        <w:rPr>
+          <w:color w:val="000000" w:themeColor="text1"/>
+          <w:sz w:val="24"/>
+          <w:szCs w:val="24"/>
+        </w:rPr>
+        <w:lastRenderedPageBreak/>
+        <w:t xml:space="preserve">people working on the project will see it. If more than one person can work on it you can perfect this website and make it </w:t>
+      </w:r>
       <w:bookmarkStart w:id="5" w:name="_GoBack"/>
       <w:bookmarkEnd w:id="5"/>
+      <w:r>
+        <w:rPr>
+          <w:color w:val="000000" w:themeColor="text1"/>
+          <w:sz w:val="24"/>
+          <w:szCs w:val="24"/>
+        </w:rPr>
+        <w:t xml:space="preserve">as good as possible because you have many opinions. </w:t>
+      </w:r>
     </w:p>
     <w:p>
       <w:pPr>
         <w:rPr>
-          <w:color w:val="FF0000"/>
-          <w:sz w:val="24"/>
-          <w:szCs w:val="24"/>
-        </w:rPr>
-      </w:pPr>
-      <w:r>
-        <w:rPr>
-          <w:color w:val="FF0000"/>
-          <w:sz w:val="24"/>
-          <w:szCs w:val="24"/>
-          <w:u w:val="single"/>
-        </w:rPr>
-        <w:t>Area of investigation:</w:t>
-      </w:r>
+          <w:color w:val="000000" w:themeColor="text1"/>
+          <w:sz w:val="24"/>
+          <w:szCs w:val="24"/>
+        </w:rPr>
+      </w:pPr>
     </w:p>
     <w:p>
       <w:pPr>
@@ -851,43 +1173,144 @@
           <w:sz w:val="24"/>
           <w:szCs w:val="24"/>
         </w:rPr>
-        <w:t xml:space="preserve">The are many types of website tools I could have used </w:t>
-      </w:r>
-      <w:r>
-        <w:rPr>
-          <w:color w:val="000000" w:themeColor="text1"/>
-          <w:sz w:val="24"/>
-          <w:szCs w:val="24"/>
-        </w:rPr>
-        <w:t>such</w:t>
-      </w:r>
-      <w:r>
-        <w:rPr>
-          <w:color w:val="000000" w:themeColor="text1"/>
-          <w:sz w:val="24"/>
-          <w:szCs w:val="24"/>
-        </w:rPr>
-        <w:t xml:space="preserve"> a</w:t>
-      </w:r>
-      <w:r>
-        <w:rPr>
-          <w:color w:val="000000" w:themeColor="text1"/>
-          <w:sz w:val="24"/>
-          <w:szCs w:val="24"/>
-        </w:rPr>
-        <w:t>s</w:t>
-      </w:r>
-      <w:r>
-        <w:rPr>
-          <w:color w:val="000000" w:themeColor="text1"/>
-          <w:sz w:val="24"/>
-          <w:szCs w:val="24"/>
-        </w:rPr>
-        <w:t xml:space="preserve"> wix which is an easy program to use </w:t>
+        <w:t xml:space="preserve">Squarespace is another type of website designer that promises to make it easier to create a website on your own and have amazing results. </w:t>
+      </w:r>
+      <w:r>
+        <w:rPr>
+          <w:color w:val="000000" w:themeColor="text1"/>
+          <w:sz w:val="24"/>
+          <w:szCs w:val="24"/>
+        </w:rPr>
+        <w:t>A lot like all of the website design tools they have a verity of templates</w:t>
+      </w:r>
+      <w:r>
+        <w:rPr>
+          <w:color w:val="000000" w:themeColor="text1"/>
+          <w:sz w:val="24"/>
+          <w:szCs w:val="24"/>
+        </w:rPr>
+        <w:t xml:space="preserve"> that will help you through the proses of creating you website. Squarespace is more up to the user and you get less assistance from the program which makes it more unique to you and less like how the program would proffer it to look.</w:t>
+      </w:r>
+    </w:p>
+    <w:p>
+      <w:pPr>
+        <w:rPr>
+          <w:color w:val="000000" w:themeColor="text1"/>
+          <w:sz w:val="24"/>
+          <w:szCs w:val="24"/>
+        </w:rPr>
+      </w:pPr>
+      <w:r>
+        <w:rPr>
+          <w:noProof/>
+          <w:lang w:val="en-AU" w:eastAsia="en-AU"/>
+        </w:rPr>
+        <w:drawing>
+          <wp:anchor distT="0" distB="0" distL="114300" distR="114300" simplePos="0" relativeHeight="251664384" behindDoc="0" locked="0" layoutInCell="1" allowOverlap="1" wp14:anchorId="667E9360" wp14:editId="20E8B4E0">
+            <wp:simplePos x="0" y="0"/>
+            <wp:positionH relativeFrom="column">
+              <wp:posOffset>3228975</wp:posOffset>
+            </wp:positionH>
+            <wp:positionV relativeFrom="paragraph">
+              <wp:posOffset>73025</wp:posOffset>
+            </wp:positionV>
+            <wp:extent cx="2438400" cy="2438400"/>
+            <wp:effectExtent l="0" t="0" r="0" b="0"/>
+            <wp:wrapSquare wrapText="bothSides"/>
+            <wp:docPr id="8" name="Picture 8" descr="Image result for notepad ++ logo"/>
+            <wp:cNvGraphicFramePr>
+              <a:graphicFrameLocks xmlns:a="http://schemas.openxmlformats.org/drawingml/2006/main" noChangeAspect="1"/>
+            </wp:cNvGraphicFramePr>
+            <a:graphic xmlns:a="http://schemas.openxmlformats.org/drawingml/2006/main">
+              <a:graphicData uri="http://schemas.openxmlformats.org/drawingml/2006/picture">
+                <pic:pic xmlns:pic="http://schemas.openxmlformats.org/drawingml/2006/picture">
+                  <pic:nvPicPr>
+                    <pic:cNvPr id="0" name="Picture 3" descr="Image result for notepad ++ logo"/>
+                    <pic:cNvPicPr>
+                      <a:picLocks noChangeAspect="1" noChangeArrowheads="1"/>
+                    </pic:cNvPicPr>
+                  </pic:nvPicPr>
+                  <pic:blipFill>
+                    <a:blip r:embed="rId15">
+                      <a:extLst>
+                        <a:ext uri="{28A0092B-C50C-407E-A947-70E740481C1C}">
+                          <a14:useLocalDpi xmlns:a14="http://schemas.microsoft.com/office/drawing/2010/main" val="0"/>
+                        </a:ext>
+                      </a:extLst>
+                    </a:blip>
+                    <a:srcRect/>
+                    <a:stretch>
+                      <a:fillRect/>
+                    </a:stretch>
+                  </pic:blipFill>
+                  <pic:spPr bwMode="auto">
+                    <a:xfrm>
+                      <a:off x="0" y="0"/>
+                      <a:ext cx="2438400" cy="2438400"/>
+                    </a:xfrm>
+                    <a:prstGeom prst="rect">
+                      <a:avLst/>
+                    </a:prstGeom>
+                    <a:noFill/>
+                    <a:ln>
+                      <a:noFill/>
+                    </a:ln>
+                  </pic:spPr>
+                </pic:pic>
+              </a:graphicData>
+            </a:graphic>
+            <wp14:sizeRelH relativeFrom="page">
+              <wp14:pctWidth>0</wp14:pctWidth>
+            </wp14:sizeRelH>
+            <wp14:sizeRelV relativeFrom="page">
+              <wp14:pctHeight>0</wp14:pctHeight>
+            </wp14:sizeRelV>
+          </wp:anchor>
+        </w:drawing>
+      </w:r>
+      <w:r>
+        <w:rPr>
+          <w:color w:val="000000" w:themeColor="text1"/>
+          <w:sz w:val="24"/>
+          <w:szCs w:val="24"/>
+        </w:rPr>
+        <w:t>I</w:t>
+      </w:r>
+      <w:r>
+        <w:rPr>
+          <w:color w:val="000000" w:themeColor="text1"/>
+          <w:sz w:val="24"/>
+          <w:szCs w:val="24"/>
+        </w:rPr>
+        <w:t xml:space="preserve"> used N</w:t>
+      </w:r>
+      <w:r>
+        <w:rPr>
+          <w:color w:val="000000" w:themeColor="text1"/>
+          <w:sz w:val="24"/>
+          <w:szCs w:val="24"/>
+        </w:rPr>
+        <w:t>otepad++ but it requires coding and you need to learn how to code so you can create a wire frame</w:t>
+      </w:r>
+      <w:r>
+        <w:rPr>
+          <w:color w:val="000000" w:themeColor="text1"/>
+          <w:sz w:val="24"/>
+          <w:szCs w:val="24"/>
+        </w:rPr>
+        <w:t xml:space="preserve"> that you would want. Notepad++ is harder to use against Wix because it is no drag and drop like Wix. If you would like to use Notepad++ you should use boot strap because it makes it easier to create slider, navbars and all the little add on that will make a simple website to a great website. </w:t>
+      </w:r>
+      <w:r>
+        <w:rPr>
+          <w:color w:val="000000" w:themeColor="text1"/>
+          <w:sz w:val="24"/>
+          <w:szCs w:val="24"/>
+        </w:rPr>
+        <w:t xml:space="preserve">Boot strap will help with your web design a lot because of the simple instruction that they give; all you really have to do is copy the code then paste and then style it in style css to the size you want. </w:t>
       </w:r>
     </w:p>
     <w:sectPr>
-      <w:footerReference w:type="default" r:id="rId13"/>
+      <w:footerReference w:type="default" r:id="rId16"/>
       <w:pgSz w:w="12240" w:h="15840"/>
       <w:pgMar w:top="1728" w:right="1800" w:bottom="1440" w:left="1800" w:header="720" w:footer="720" w:gutter="0"/>
       <w:pgNumType w:start="0"/>
@@ -946,7 +1369,7 @@
       <w:rPr>
         <w:noProof/>
       </w:rPr>
-      <w:t>4</w:t>
+      <w:t>5</w:t>
     </w:r>
     <w:r>
       <w:fldChar w:fldCharType="end"/>
@@ -1555,7 +1978,7 @@
     <w:lsdException w:name="List Number 3" w:semiHidden="1" w:unhideWhenUsed="1"/>
     <w:lsdException w:name="List Number 4" w:semiHidden="1" w:unhideWhenUsed="1"/>
     <w:lsdException w:name="List Number 5" w:semiHidden="1" w:unhideWhenUsed="1"/>
-    <w:lsdException w:name="Title" w:semiHidden="1" w:uiPriority="2" w:unhideWhenUsed="1" w:qFormat="1"/>
+    <w:lsdException w:name="Title" w:uiPriority="2" w:qFormat="1"/>
     <w:lsdException w:name="Closing" w:semiHidden="1" w:unhideWhenUsed="1"/>
     <w:lsdException w:name="Signature" w:semiHidden="1" w:unhideWhenUsed="1"/>
     <w:lsdException w:name="Default Paragraph Font" w:semiHidden="1" w:uiPriority="1" w:unhideWhenUsed="1"/>
@@ -1580,8 +2003,8 @@
     <w:lsdException w:name="Block Text" w:semiHidden="1" w:unhideWhenUsed="1"/>
     <w:lsdException w:name="Hyperlink" w:semiHidden="1" w:unhideWhenUsed="1"/>
     <w:lsdException w:name="FollowedHyperlink" w:semiHidden="1" w:unhideWhenUsed="1"/>
-    <w:lsdException w:name="Strong" w:semiHidden="1" w:uiPriority="22" w:unhideWhenUsed="1" w:qFormat="1"/>
-    <w:lsdException w:name="Emphasis" w:semiHidden="1" w:uiPriority="20" w:unhideWhenUsed="1" w:qFormat="1"/>
+    <w:lsdException w:name="Strong" w:uiPriority="22" w:qFormat="1"/>
+    <w:lsdException w:name="Emphasis" w:uiPriority="20" w:qFormat="1"/>
     <w:lsdException w:name="Document Map" w:semiHidden="1" w:unhideWhenUsed="1"/>
     <w:lsdException w:name="Plain Text" w:semiHidden="1" w:unhideWhenUsed="1"/>
     <w:lsdException w:name="E-mail Signature" w:semiHidden="1" w:unhideWhenUsed="1"/>
@@ -1672,9 +2095,9 @@
     <w:lsdException w:name="Medium Shading 2 Accent 1" w:uiPriority="64"/>
     <w:lsdException w:name="Medium List 1 Accent 1" w:uiPriority="65"/>
     <w:lsdException w:name="Revision" w:semiHidden="1"/>
-    <w:lsdException w:name="List Paragraph" w:semiHidden="1" w:uiPriority="34" w:unhideWhenUsed="1" w:qFormat="1"/>
-    <w:lsdException w:name="Quote" w:semiHidden="1" w:uiPriority="29" w:unhideWhenUsed="1" w:qFormat="1"/>
-    <w:lsdException w:name="Intense Quote" w:semiHidden="1" w:uiPriority="30" w:unhideWhenUsed="1" w:qFormat="1"/>
+    <w:lsdException w:name="List Paragraph" w:uiPriority="34" w:qFormat="1"/>
+    <w:lsdException w:name="Quote" w:uiPriority="29" w:qFormat="1"/>
+    <w:lsdException w:name="Intense Quote" w:uiPriority="30" w:qFormat="1"/>
     <w:lsdException w:name="Medium List 2 Accent 1" w:uiPriority="66"/>
     <w:lsdException w:name="Medium Grid 1 Accent 1" w:uiPriority="67"/>
     <w:lsdException w:name="Medium Grid 2 Accent 1" w:uiPriority="68"/>
@@ -1753,11 +2176,11 @@
     <w:lsdException w:name="Colorful Shading Accent 6" w:uiPriority="71"/>
     <w:lsdException w:name="Colorful List Accent 6" w:uiPriority="72"/>
     <w:lsdException w:name="Colorful Grid Accent 6" w:uiPriority="73"/>
-    <w:lsdException w:name="Subtle Emphasis" w:semiHidden="1" w:uiPriority="19" w:unhideWhenUsed="1" w:qFormat="1"/>
-    <w:lsdException w:name="Intense Emphasis" w:semiHidden="1" w:uiPriority="21" w:unhideWhenUsed="1" w:qFormat="1"/>
-    <w:lsdException w:name="Subtle Reference" w:semiHidden="1" w:uiPriority="31" w:unhideWhenUsed="1" w:qFormat="1"/>
-    <w:lsdException w:name="Intense Reference" w:semiHidden="1" w:uiPriority="32" w:unhideWhenUsed="1" w:qFormat="1"/>
-    <w:lsdException w:name="Book Title" w:semiHidden="1" w:uiPriority="33" w:unhideWhenUsed="1" w:qFormat="1"/>
+    <w:lsdException w:name="Subtle Emphasis" w:uiPriority="19" w:qFormat="1"/>
+    <w:lsdException w:name="Intense Emphasis" w:uiPriority="21" w:qFormat="1"/>
+    <w:lsdException w:name="Subtle Reference" w:uiPriority="31" w:qFormat="1"/>
+    <w:lsdException w:name="Intense Reference" w:uiPriority="32" w:qFormat="1"/>
+    <w:lsdException w:name="Book Title" w:uiPriority="33" w:qFormat="1"/>
     <w:lsdException w:name="Bibliography" w:semiHidden="1" w:uiPriority="37" w:unhideWhenUsed="1"/>
     <w:lsdException w:name="TOC Heading" w:semiHidden="1" w:uiPriority="39" w:unhideWhenUsed="1" w:qFormat="1"/>
     <w:lsdException w:name="Plain Table 1" w:uiPriority="41"/>
@@ -3165,7 +3588,7 @@
 </file>
 
 <file path=customXml/itemProps1.xml><?xml version="1.0" encoding="utf-8"?>
-<ds:datastoreItem xmlns:ds="http://schemas.openxmlformats.org/officeDocument/2006/customXml" ds:itemID="{4827BB44-419A-40AA-86C5-01208D3A7005}">
+<ds:datastoreItem xmlns:ds="http://schemas.openxmlformats.org/officeDocument/2006/customXml" ds:itemID="{C142F6CD-BEF7-4C45-871F-418C58C951C5}">
   <ds:schemaRefs>
     <ds:schemaRef ds:uri="http://schemas.openxmlformats.org/officeDocument/2006/bibliography"/>
   </ds:schemaRefs>

</xml_diff>

<commit_message>
add to the website comparison
</commit_message>
<xml_diff>
--- a/austin.spears-polio.docx
+++ b/austin.spears-polio.docx
@@ -295,7 +295,16 @@
           <w:u w:val="single"/>
         </w:rPr>
         <w:lastRenderedPageBreak/>
-        <w:t>Design brief:</w:t>
+        <w:t>Design B</w:t>
+      </w:r>
+      <w:r>
+        <w:rPr>
+          <w:color w:val="FF0000"/>
+          <w:sz w:val="24"/>
+          <w:szCs w:val="24"/>
+          <w:u w:val="single"/>
+        </w:rPr>
+        <w:t>rief:</w:t>
       </w:r>
     </w:p>
     <w:p>
@@ -960,23 +969,7 @@
           <w:sz w:val="24"/>
           <w:szCs w:val="24"/>
         </w:rPr>
-        <w:t>We are trying to portray a happy family friendly company that is happy to deal with any complaints or criticisms that people would chose to give us. We will try to make the business better any way we can and would love for people to give use rating good or bad and if it is bad we will attempt to improve upon what we have already created. We are trying to set a tone that everyone will enjoy and agree with so we can diversify our targeted customers, if we can diversify our customers we can make more money therefore gaining our credibility in the industry of gaming. If we want to dominate the gaming industry we need to seem relatable and use social media as a tool to promote our business. Using social media as a promoting tool is a huge asset for a small companies and even large corporations, you can use social media so spread you slogan or logo so when they see and advertisement for you company they will remember it. If you advertise through a social media site you can be associated with peoples everyday life and make your company easy to remember/well known in the gaming</w:t>
-      </w:r>
-      <w:r>
-        <w:rPr>
-          <w:color w:val="000000" w:themeColor="text1"/>
-          <w:sz w:val="28"/>
-          <w:szCs w:val="28"/>
-        </w:rPr>
-        <w:t xml:space="preserve"> </w:t>
-      </w:r>
-      <w:r>
-        <w:rPr>
-          <w:color w:val="000000" w:themeColor="text1"/>
-          <w:sz w:val="24"/>
-          <w:szCs w:val="24"/>
-        </w:rPr>
-        <w:t>community’s.</w:t>
+        <w:t>We are trying to portray a happy family friendly company that is happy to deal with any complaints or criticisms that people would chose to give us. We will try to make the business better any way we can and would love for people to give use rating good or bad and if it is bad we will attempt to improve upon what we have already created. We are trying to set a tone that everyone will enjoy and agree with so we can diversify our targeted customers, if we can diversify our customers we can make more money therefore gaining our credibility in the industry of gaming. If we want to dominate the gaming industry we need to seem relatable and use social media as a tool to promote our business. Using social media as a promoting tool is a huge asset for a small companies and even large corporations, you can use social media so spread you slogan or logo so when they see and advertisement for you company they will remember it. If you advertise through a social media site you can be associated with peoples everyday life and make your company easy to remember/well known in the gaming community’s.</w:t>
       </w:r>
       <w:r>
         <w:rPr>
@@ -1002,7 +995,16 @@
           <w:szCs w:val="24"/>
           <w:u w:val="single"/>
         </w:rPr>
-        <w:t>Area of investigation:</w:t>
+        <w:t>Area Of I</w:t>
+      </w:r>
+      <w:r>
+        <w:rPr>
+          <w:color w:val="FF0000"/>
+          <w:sz w:val="24"/>
+          <w:szCs w:val="24"/>
+          <w:u w:val="single"/>
+        </w:rPr>
+        <w:t>nvestigation:</w:t>
       </w:r>
     </w:p>
     <w:p>
@@ -1016,6 +1018,8 @@
       <w:r>
         <w:rPr>
           <w:noProof/>
+          <w:sz w:val="24"/>
+          <w:szCs w:val="24"/>
           <w:lang w:val="en-AU" w:eastAsia="en-AU"/>
         </w:rPr>
         <w:drawing>
@@ -1199,16 +1203,18 @@
       <w:r>
         <w:rPr>
           <w:noProof/>
+          <w:sz w:val="24"/>
+          <w:szCs w:val="24"/>
           <w:lang w:val="en-AU" w:eastAsia="en-AU"/>
         </w:rPr>
         <w:drawing>
           <wp:anchor distT="0" distB="0" distL="114300" distR="114300" simplePos="0" relativeHeight="251663360" behindDoc="1" locked="0" layoutInCell="1" allowOverlap="1" wp14:anchorId="77802F01" wp14:editId="0B982E1B">
             <wp:simplePos x="0" y="0"/>
-            <wp:positionH relativeFrom="column">
-              <wp:posOffset>38100</wp:posOffset>
+            <wp:positionH relativeFrom="margin">
+              <wp:align>left</wp:align>
             </wp:positionH>
             <wp:positionV relativeFrom="paragraph">
-              <wp:posOffset>614045</wp:posOffset>
+              <wp:posOffset>518795</wp:posOffset>
             </wp:positionV>
             <wp:extent cx="2781300" cy="1390650"/>
             <wp:effectExtent l="0" t="0" r="0" b="0"/>
@@ -1309,6 +1315,8 @@
       <w:r>
         <w:rPr>
           <w:noProof/>
+          <w:sz w:val="24"/>
+          <w:szCs w:val="24"/>
           <w:lang w:val="en-AU" w:eastAsia="en-AU"/>
         </w:rPr>
         <w:drawing>
@@ -1388,15 +1396,7 @@
           <w:sz w:val="24"/>
           <w:szCs w:val="24"/>
         </w:rPr>
-        <w:t>A lot like all of the website design tools they have a verity of templates</w:t>
-      </w:r>
-      <w:r>
-        <w:rPr>
-          <w:color w:val="000000" w:themeColor="text1"/>
-          <w:sz w:val="24"/>
-          <w:szCs w:val="24"/>
-        </w:rPr>
-        <w:t xml:space="preserve"> that will help you through the proses of creating you website. Squarespace is more up to the user and you get less assistance from the program which makes it more unique to you and less like how the program would proffer it to look</w:t>
+        <w:t>A lot like all of the website design tools they have a verity of templates that will help you through the proses of creating you website. Squarespace is more up to the user and you get less assistance from the program which makes it more unique to you and less like how the program would proffer it to look</w:t>
       </w:r>
       <w:r>
         <w:rPr>
@@ -1429,6 +1429,30 @@
           <w:szCs w:val="24"/>
         </w:rPr>
         <w:t>Squarespace not any different from other website design programs because it is drag and drop like most programs.</w:t>
+      </w:r>
+      <w:r>
+        <w:rPr>
+          <w:color w:val="000000" w:themeColor="text1"/>
+          <w:sz w:val="24"/>
+          <w:szCs w:val="24"/>
+        </w:rPr>
+        <w:t xml:space="preserve"> The usability is good but some reviews say that it editor slows you down which is a problem because if you need to make your website fast you will have to wait from your constant saves. There will be no pop up ads when using this program no matter what plan you are on. </w:t>
+      </w:r>
+      <w:r>
+        <w:rPr>
+          <w:color w:val="000000" w:themeColor="text1"/>
+          <w:sz w:val="24"/>
+          <w:szCs w:val="24"/>
+        </w:rPr>
+        <w:t xml:space="preserve">The templates on this application are very flexible so you can get your desired website out of the program. </w:t>
+      </w:r>
+      <w:r>
+        <w:rPr>
+          <w:color w:val="000000" w:themeColor="text1"/>
+          <w:sz w:val="24"/>
+          <w:szCs w:val="24"/>
+        </w:rPr>
+        <w:t>Squarespace is also a cheap affordable option with many different levels of designer program which takes you design to another level. With each level of subscription more abilities are unlocked and more template you unlock which will make it easier to create an amazing website.</w:t>
       </w:r>
     </w:p>
     <w:p>
@@ -1451,6 +1475,8 @@
       <w:r>
         <w:rPr>
           <w:noProof/>
+          <w:sz w:val="24"/>
+          <w:szCs w:val="24"/>
           <w:lang w:val="en-AU" w:eastAsia="en-AU"/>
         </w:rPr>
         <w:drawing>
@@ -1538,16 +1564,7 @@
           <w:sz w:val="24"/>
           <w:szCs w:val="24"/>
         </w:rPr>
-        <w:t xml:space="preserve">are useful for people that like to code, this program provides people with code that they can copy and paste into any website coding program to get the </w:t>
-      </w:r>
-      <w:r>
-        <w:rPr>
-          <w:color w:val="000000" w:themeColor="text1"/>
-          <w:sz w:val="24"/>
-          <w:szCs w:val="24"/>
-        </w:rPr>
-        <w:lastRenderedPageBreak/>
-        <w:t xml:space="preserve">their chosen object. This helps people save time so they don’t have to type each individual letter of code to make their website look better and be more functional. </w:t>
+        <w:t xml:space="preserve">are useful for people that like to code, this program provides people with code that they can copy and paste into any website coding program to get the their chosen object. This helps people save time so they don’t have to type each individual letter of code to make their website look better and be more functional. </w:t>
       </w:r>
     </w:p>
     <w:p>
@@ -1570,6 +1587,8 @@
       <w:r>
         <w:rPr>
           <w:noProof/>
+          <w:sz w:val="24"/>
+          <w:szCs w:val="24"/>
           <w:lang w:val="en-AU" w:eastAsia="en-AU"/>
         </w:rPr>
         <w:drawing>
@@ -1579,10 +1598,10 @@
               <wp:align>right</wp:align>
             </wp:positionH>
             <wp:positionV relativeFrom="paragraph">
-              <wp:posOffset>295275</wp:posOffset>
+              <wp:posOffset>282575</wp:posOffset>
             </wp:positionV>
-            <wp:extent cx="1952625" cy="1952625"/>
-            <wp:effectExtent l="0" t="0" r="9525" b="9525"/>
+            <wp:extent cx="1962150" cy="1962150"/>
+            <wp:effectExtent l="0" t="0" r="0" b="0"/>
             <wp:wrapSquare wrapText="bothSides"/>
             <wp:docPr id="8" name="Picture 8" descr="Image result for notepad ++ logo"/>
             <wp:cNvGraphicFramePr>
@@ -1613,7 +1632,7 @@
                   <pic:spPr bwMode="auto">
                     <a:xfrm>
                       <a:off x="0" y="0"/>
-                      <a:ext cx="1952625" cy="1952625"/>
+                      <a:ext cx="1962150" cy="1962150"/>
                     </a:xfrm>
                     <a:prstGeom prst="rect">
                       <a:avLst/>
@@ -1691,7 +1710,16 @@
           <w:szCs w:val="24"/>
           <w:u w:val="single"/>
         </w:rPr>
-        <w:t>Back ground research:</w:t>
+        <w:t>Flynn’s Design Athletic R</w:t>
+      </w:r>
+      <w:r>
+        <w:rPr>
+          <w:color w:val="FF0000"/>
+          <w:sz w:val="24"/>
+          <w:szCs w:val="24"/>
+          <w:u w:val="single"/>
+        </w:rPr>
+        <w:t>esearch:</w:t>
       </w:r>
     </w:p>
     <w:p>
@@ -1705,6 +1733,8 @@
       <w:r>
         <w:rPr>
           <w:noProof/>
+          <w:sz w:val="24"/>
+          <w:szCs w:val="24"/>
           <w:lang w:val="en-AU" w:eastAsia="en-AU"/>
         </w:rPr>
         <w:drawing>
@@ -1776,15 +1806,23 @@
           <w:sz w:val="24"/>
           <w:szCs w:val="24"/>
         </w:rPr>
-        <w:t xml:space="preserve">Sam Flynn has and atheistic that is based around neon colours, this make his arcade glow with colour that catch the eye. Sam Flynn’s main colour is black and blue because of the contrast at is created is more attractive than other colours. Flynn obviously likes computers and space bcause of the games that he has created such as </w:t>
-      </w:r>
-      <w:r>
-        <w:rPr>
-          <w:color w:val="000000" w:themeColor="text1"/>
-          <w:sz w:val="24"/>
-          <w:szCs w:val="24"/>
-        </w:rPr>
-        <w:t>Space Paranoids, Matrix Blaster, Vic</w:t>
+        <w:t xml:space="preserve">Sam Flynn has and atheistic that is based around neon colours, this make his arcade glow with colour that catch the eye. Sam Flynn’s main colour is black and blue because of the contrast at is created is more attractive than other colours. Flynn obviously likes computers and space </w:t>
+      </w:r>
+      <w:r>
+        <w:rPr>
+          <w:color w:val="000000" w:themeColor="text1"/>
+          <w:sz w:val="24"/>
+          <w:szCs w:val="24"/>
+        </w:rPr>
+        <w:t>because</w:t>
+      </w:r>
+      <w:r>
+        <w:rPr>
+          <w:color w:val="000000" w:themeColor="text1"/>
+          <w:sz w:val="24"/>
+          <w:szCs w:val="24"/>
+        </w:rPr>
+        <w:t xml:space="preserve"> of the games that he has created such as Space Paranoids, Matrix Blaster, Vic</w:t>
       </w:r>
       <w:r>
         <w:rPr>
@@ -1821,6 +1859,8 @@
       <w:r>
         <w:rPr>
           <w:noProof/>
+          <w:sz w:val="24"/>
+          <w:szCs w:val="24"/>
           <w:lang w:val="en-AU" w:eastAsia="en-AU"/>
         </w:rPr>
         <w:t xml:space="preserve"> </w:t>
@@ -1838,9 +1878,198 @@
     <w:p>
       <w:pPr>
         <w:rPr>
-          <w:color w:val="000000" w:themeColor="text1"/>
-          <w:sz w:val="24"/>
-          <w:szCs w:val="24"/>
+          <w:noProof/>
+          <w:color w:val="000000" w:themeColor="text1"/>
+          <w:sz w:val="24"/>
+          <w:szCs w:val="24"/>
+          <w:lang w:val="en-AU" w:eastAsia="en-AU"/>
+        </w:rPr>
+      </w:pPr>
+      <w:r>
+        <w:rPr>
+          <w:noProof/>
+          <w:sz w:val="24"/>
+          <w:szCs w:val="24"/>
+          <w:lang w:val="en-AU" w:eastAsia="en-AU"/>
+        </w:rPr>
+        <w:lastRenderedPageBreak/>
+        <w:drawing>
+          <wp:anchor distT="0" distB="0" distL="114300" distR="114300" simplePos="0" relativeHeight="251668480" behindDoc="0" locked="0" layoutInCell="1" allowOverlap="1">
+            <wp:simplePos x="0" y="0"/>
+            <wp:positionH relativeFrom="margin">
+              <wp:posOffset>3991610</wp:posOffset>
+            </wp:positionH>
+            <wp:positionV relativeFrom="paragraph">
+              <wp:posOffset>20320</wp:posOffset>
+            </wp:positionV>
+            <wp:extent cx="1497330" cy="1531620"/>
+            <wp:effectExtent l="0" t="0" r="7620" b="0"/>
+            <wp:wrapSquare wrapText="bothSides"/>
+            <wp:docPr id="13" name="Picture 13" descr="C:\Users\austin.spears\AppData\Local\Microsoft\Windows\INetCache\Content.MSO\950E4B77.tmp"/>
+            <wp:cNvGraphicFramePr>
+              <a:graphicFrameLocks xmlns:a="http://schemas.openxmlformats.org/drawingml/2006/main" noChangeAspect="1"/>
+            </wp:cNvGraphicFramePr>
+            <a:graphic xmlns:a="http://schemas.openxmlformats.org/drawingml/2006/main">
+              <a:graphicData uri="http://schemas.openxmlformats.org/drawingml/2006/picture">
+                <pic:pic xmlns:pic="http://schemas.openxmlformats.org/drawingml/2006/picture">
+                  <pic:nvPicPr>
+                    <pic:cNvPr id="0" name="Picture 2" descr="C:\Users\austin.spears\AppData\Local\Microsoft\Windows\INetCache\Content.MSO\950E4B77.tmp"/>
+                    <pic:cNvPicPr>
+                      <a:picLocks noChangeAspect="1" noChangeArrowheads="1"/>
+                    </pic:cNvPicPr>
+                  </pic:nvPicPr>
+                  <pic:blipFill>
+                    <a:blip r:embed="rId19">
+                      <a:extLst>
+                        <a:ext uri="{28A0092B-C50C-407E-A947-70E740481C1C}">
+                          <a14:useLocalDpi xmlns:a14="http://schemas.microsoft.com/office/drawing/2010/main" val="0"/>
+                        </a:ext>
+                      </a:extLst>
+                    </a:blip>
+                    <a:srcRect/>
+                    <a:stretch>
+                      <a:fillRect/>
+                    </a:stretch>
+                  </pic:blipFill>
+                  <pic:spPr bwMode="auto">
+                    <a:xfrm>
+                      <a:off x="0" y="0"/>
+                      <a:ext cx="1497330" cy="1531620"/>
+                    </a:xfrm>
+                    <a:prstGeom prst="rect">
+                      <a:avLst/>
+                    </a:prstGeom>
+                    <a:noFill/>
+                    <a:ln>
+                      <a:noFill/>
+                    </a:ln>
+                  </pic:spPr>
+                </pic:pic>
+              </a:graphicData>
+            </a:graphic>
+            <wp14:sizeRelH relativeFrom="page">
+              <wp14:pctWidth>0</wp14:pctWidth>
+            </wp14:sizeRelH>
+            <wp14:sizeRelV relativeFrom="page">
+              <wp14:pctHeight>0</wp14:pctHeight>
+            </wp14:sizeRelV>
+          </wp:anchor>
+        </w:drawing>
+      </w:r>
+      <w:r>
+        <w:rPr>
+          <w:color w:val="000000" w:themeColor="text1"/>
+          <w:sz w:val="24"/>
+          <w:szCs w:val="24"/>
+        </w:rPr>
+        <w:t>Sam Flynn has a lot of geometric sharps in his game design and this fits in with his whole atheistic which is the futuristic feel. The geometric shapes helped me design the logo for the website because it was more Sharpe jagged and straight lines</w:t>
+      </w:r>
+      <w:r>
+        <w:rPr>
+          <w:color w:val="000000" w:themeColor="text1"/>
+          <w:sz w:val="24"/>
+          <w:szCs w:val="24"/>
+        </w:rPr>
+        <w:t>, this is</w:t>
+      </w:r>
+      <w:r>
+        <w:rPr>
+          <w:color w:val="000000" w:themeColor="text1"/>
+          <w:sz w:val="24"/>
+          <w:szCs w:val="24"/>
+        </w:rPr>
+        <w:t xml:space="preserve"> easy to make</w:t>
+      </w:r>
+      <w:r>
+        <w:rPr>
+          <w:color w:val="000000" w:themeColor="text1"/>
+          <w:sz w:val="24"/>
+          <w:szCs w:val="24"/>
+        </w:rPr>
+        <w:t xml:space="preserve"> look good. With the logo design I used the bass of retro gaming at home with is an old Nintendo controller, this fits in the whole gaming aspect of Flynn’s Arcade and his games designing background.</w:t>
+      </w:r>
+      <w:r>
+        <w:rPr>
+          <w:noProof/>
+          <w:sz w:val="24"/>
+          <w:szCs w:val="24"/>
+          <w:lang w:val="en-AU" w:eastAsia="en-AU"/>
+        </w:rPr>
+        <w:t xml:space="preserve"> </w:t>
+      </w:r>
+      <w:r>
+        <w:rPr>
+          <w:noProof/>
+          <w:color w:val="000000" w:themeColor="text1"/>
+          <w:sz w:val="24"/>
+          <w:szCs w:val="24"/>
+          <w:lang w:val="en-AU" w:eastAsia="en-AU"/>
+        </w:rPr>
+        <w:t xml:space="preserve">Gerometic shapes </w:t>
+      </w:r>
+      <w:r>
+        <w:rPr>
+          <w:noProof/>
+          <w:color w:val="000000" w:themeColor="text1"/>
+          <w:sz w:val="24"/>
+          <w:szCs w:val="24"/>
+          <w:lang w:val="en-AU" w:eastAsia="en-AU"/>
+        </w:rPr>
+        <w:t xml:space="preserve">are found in nature such as in bees nests, the honey come forms a grouping of hexagons that looks athsticly pleasing to the human eye. </w:t>
+      </w:r>
+      <w:r>
+        <w:rPr>
+          <w:noProof/>
+          <w:color w:val="000000" w:themeColor="text1"/>
+          <w:sz w:val="24"/>
+          <w:szCs w:val="24"/>
+          <w:lang w:val="en-AU" w:eastAsia="en-AU"/>
+        </w:rPr>
+        <w:t>\</w:t>
+      </w:r>
+    </w:p>
+    <w:p>
+      <w:pPr>
+        <w:rPr>
+          <w:noProof/>
+          <w:color w:val="FF0000"/>
+          <w:sz w:val="24"/>
+          <w:szCs w:val="24"/>
+          <w:u w:val="single"/>
+          <w:lang w:val="en-AU" w:eastAsia="en-AU"/>
+        </w:rPr>
+      </w:pPr>
+      <w:r>
+        <w:rPr>
+          <w:noProof/>
+          <w:color w:val="FF0000"/>
+          <w:sz w:val="24"/>
+          <w:szCs w:val="24"/>
+          <w:u w:val="single"/>
+          <w:lang w:val="en-AU" w:eastAsia="en-AU"/>
+        </w:rPr>
+        <w:t>Data Communications Research</w:t>
+      </w:r>
+      <w:r>
+        <w:rPr>
+          <w:noProof/>
+          <w:color w:val="FF0000"/>
+          <w:sz w:val="24"/>
+          <w:szCs w:val="24"/>
+          <w:u w:val="single"/>
+          <w:lang w:val="en-AU" w:eastAsia="en-AU"/>
+        </w:rPr>
+        <w:t>:</w:t>
+      </w:r>
+    </w:p>
+    <w:p>
+      <w:pPr>
+        <w:rPr>
+          <w:noProof/>
+          <w:color w:val="000000" w:themeColor="text1"/>
+          <w:sz w:val="24"/>
+          <w:szCs w:val="24"/>
+          <w:lang w:val="en-AU" w:eastAsia="en-AU"/>
         </w:rPr>
       </w:pPr>
       <w:bookmarkStart w:id="5" w:name="_GoBack"/>
@@ -1873,9 +2102,28 @@
           <w:szCs w:val="24"/>
         </w:rPr>
       </w:pPr>
+      <w:hyperlink r:id="rId20" w:history="1">
+        <w:r>
+          <w:rPr>
+            <w:rStyle w:val="Hyperlink"/>
+            <w:sz w:val="24"/>
+            <w:szCs w:val="24"/>
+          </w:rPr>
+          <w:t>https://www.websitetooltester.com/en/reviews/squarespace-review/</w:t>
+        </w:r>
+      </w:hyperlink>
+    </w:p>
+    <w:p>
+      <w:pPr>
+        <w:rPr>
+          <w:color w:val="000000" w:themeColor="text1"/>
+          <w:sz w:val="24"/>
+          <w:szCs w:val="24"/>
+        </w:rPr>
+      </w:pPr>
     </w:p>
     <w:sectPr>
-      <w:footerReference w:type="default" r:id="rId19"/>
+      <w:footerReference w:type="default" r:id="rId21"/>
       <w:pgSz w:w="12240" w:h="15840"/>
       <w:pgMar w:top="1728" w:right="1800" w:bottom="1440" w:left="1800" w:header="720" w:footer="720" w:gutter="0"/>
       <w:pgNumType w:start="0"/>
@@ -1934,7 +2182,7 @@
       <w:rPr>
         <w:noProof/>
       </w:rPr>
-      <w:t>6</w:t>
+      <w:t>7</w:t>
     </w:r>
     <w:r>
       <w:fldChar w:fldCharType="end"/>
@@ -4396,7 +4644,7 @@
 </file>
 
 <file path=customXml/itemProps1.xml><?xml version="1.0" encoding="utf-8"?>
-<ds:datastoreItem xmlns:ds="http://schemas.openxmlformats.org/officeDocument/2006/customXml" ds:itemID="{4E380930-547F-40C1-BE5E-4E6680E931DC}">
+<ds:datastoreItem xmlns:ds="http://schemas.openxmlformats.org/officeDocument/2006/customXml" ds:itemID="{0AB9A75C-5548-4370-8EC9-F00F82E3AA54}">
   <ds:schemaRefs>
     <ds:schemaRef ds:uri="http://schemas.openxmlformats.org/officeDocument/2006/bibliography"/>
   </ds:schemaRefs>

</xml_diff>